<commit_message>
Update IoT Final Project Report.docx
</commit_message>
<xml_diff>
--- a/IoT Final Project Report.docx
+++ b/IoT Final Project Report.docx
@@ -481,11 +481,16 @@
         <w:pStyle w:val="ListParagraph"/>
         <w:ind w:left="1440"/>
       </w:pPr>
+      <w:proofErr w:type="gramStart"/>
       <w:r>
         <w:t>-</w:t>
       </w:r>
       <w:r>
-        <w:t>(The Keypad used also has “A”, “B”, “C”, and “D” keys, but they weren’t utilized in this project).</w:t>
+        <w:t>(</w:t>
+      </w:r>
+      <w:proofErr w:type="gramEnd"/>
+      <w:r>
+        <w:t>The Keypad used also has “A”, “B”, “C”, and “D” keys, but they weren’t utilized in this project).</w:t>
       </w:r>
     </w:p>
     <w:p>
@@ -865,7 +870,11 @@
         <w:t>Below</w:t>
       </w:r>
       <w:r>
-        <w:t xml:space="preserve"> is a description of the hardware used in this project, which is also shown graphically using Tinker</w:t>
+        <w:t xml:space="preserve"> is a description of the hardware used in this project, which is also shown graphically using </w:t>
+      </w:r>
+      <w:proofErr w:type="spellStart"/>
+      <w:r>
+        <w:t>Tinker</w:t>
       </w:r>
       <w:r>
         <w:t>c</w:t>
@@ -873,6 +882,7 @@
       <w:r>
         <w:t>ad</w:t>
       </w:r>
+      <w:proofErr w:type="spellEnd"/>
       <w:r>
         <w:t>.</w:t>
       </w:r>
@@ -1329,8 +1339,17 @@
           <w:i/>
           <w:iCs/>
         </w:rPr>
-        <w:t>, image from Tinkercad</w:t>
-      </w:r>
+        <w:t xml:space="preserve">, image from </w:t>
+      </w:r>
+      <w:proofErr w:type="spellStart"/>
+      <w:r>
+        <w:rPr>
+          <w:i/>
+          <w:iCs/>
+        </w:rPr>
+        <w:t>Tinkercad</w:t>
+      </w:r>
+      <w:proofErr w:type="spellEnd"/>
       <w:r>
         <w:rPr>
           <w:i/>
@@ -1447,12 +1466,27 @@
         <w:rPr>
           <w:color w:val="0070C0"/>
         </w:rPr>
-        <w:t>&lt;Keypad.h&gt;          </w:t>
-      </w:r>
+        <w:t>&lt;</w:t>
+      </w:r>
+      <w:proofErr w:type="spellStart"/>
       <w:r>
         <w:rPr>
           <w:color w:val="0070C0"/>
         </w:rPr>
+        <w:t>Keypad.h</w:t>
+      </w:r>
+      <w:proofErr w:type="spellEnd"/>
+      <w:r>
+        <w:rPr>
+          <w:color w:val="0070C0"/>
+        </w:rPr>
+        <w:t>&gt;          </w:t>
+      </w:r>
+      <w:proofErr w:type="gramStart"/>
+      <w:r>
+        <w:rPr>
+          <w:color w:val="0070C0"/>
+        </w:rPr>
         <w:tab/>
       </w:r>
       <w:r>
@@ -1465,29 +1499,66 @@
         <w:rPr>
           <w:color w:val="595959" w:themeColor="text1" w:themeTint="A6"/>
         </w:rPr>
-        <w:t xml:space="preserve"> // Includes the library for the keypad</w:t>
-      </w:r>
-    </w:p>
-    <w:p>
-      <w:pPr>
+        <w:t xml:space="preserve"> /</w:t>
+      </w:r>
+      <w:proofErr w:type="gramEnd"/>
+      <w:r>
         <w:rPr>
           <w:color w:val="595959" w:themeColor="text1" w:themeTint="A6"/>
         </w:rPr>
+        <w:t>/ Includes the library for the keypad</w:t>
+      </w:r>
+    </w:p>
+    <w:p>
+      <w:pPr>
+        <w:rPr>
+          <w:color w:val="595959" w:themeColor="text1" w:themeTint="A6"/>
+        </w:rPr>
       </w:pPr>
       <w:r>
         <w:tab/>
       </w:r>
+      <w:proofErr w:type="gramStart"/>
       <w:r>
         <w:rPr>
           <w:color w:val="7030A0"/>
         </w:rPr>
-        <w:t xml:space="preserve">#include </w:t>
+        <w:t>#include</w:t>
+      </w:r>
+      <w:proofErr w:type="gramEnd"/>
+      <w:r>
+        <w:rPr>
+          <w:color w:val="7030A0"/>
+        </w:rPr>
+        <w:t xml:space="preserve"> </w:t>
       </w:r>
       <w:r>
         <w:rPr>
           <w:color w:val="0070C0"/>
         </w:rPr>
-        <w:t>&lt;LiquidCrystal.h&gt;    </w:t>
+        <w:t>&lt;</w:t>
+      </w:r>
+      <w:proofErr w:type="spellStart"/>
+      <w:r>
+        <w:rPr>
+          <w:color w:val="0070C0"/>
+        </w:rPr>
+        <w:t>LiquidCrystal</w:t>
+      </w:r>
+      <w:proofErr w:type="gramStart"/>
+      <w:r>
+        <w:rPr>
+          <w:color w:val="0070C0"/>
+        </w:rPr>
+        <w:t>.h</w:t>
+      </w:r>
+      <w:proofErr w:type="spellEnd"/>
+      <w:proofErr w:type="gramEnd"/>
+      <w:r>
+        <w:rPr>
+          <w:color w:val="0070C0"/>
+        </w:rPr>
+        <w:t>&gt;    </w:t>
       </w:r>
       <w:r>
         <w:rPr>
@@ -1551,11 +1622,19 @@
           <w:color w:val="000000" w:themeColor="text1"/>
         </w:rPr>
       </w:pPr>
+      <w:proofErr w:type="spellStart"/>
       <w:r>
         <w:rPr>
           <w:color w:val="000000" w:themeColor="text1"/>
         </w:rPr>
-        <w:t xml:space="preserve">LiquidCrystal library, similarly, allows </w:t>
+        <w:t>LiquidCrystal</w:t>
+      </w:r>
+      <w:proofErr w:type="spellEnd"/>
+      <w:r>
+        <w:rPr>
+          <w:color w:val="000000" w:themeColor="text1"/>
+        </w:rPr>
+        <w:t xml:space="preserve"> library, similarly, allows </w:t>
       </w:r>
       <w:r>
         <w:rPr>
@@ -1842,12 +1921,14 @@
                 <w:color w:val="000000" w:themeColor="text1"/>
               </w:rPr>
             </w:pPr>
+            <w:proofErr w:type="spellStart"/>
             <w:r>
               <w:rPr>
                 <w:color w:val="000000" w:themeColor="text1"/>
               </w:rPr>
               <w:t>maxAttempts</w:t>
             </w:r>
+            <w:proofErr w:type="spellEnd"/>
           </w:p>
         </w:tc>
         <w:tc>
@@ -2046,11 +2127,27 @@
                 <w:color w:val="000000" w:themeColor="text1"/>
               </w:rPr>
             </w:pPr>
-            <w:r>
-              <w:rPr>
-                <w:color w:val="000000" w:themeColor="text1"/>
-              </w:rPr>
-              <w:t>RowPins[]</w:t>
+            <w:proofErr w:type="spellStart"/>
+            <w:proofErr w:type="gramStart"/>
+            <w:r>
+              <w:rPr>
+                <w:color w:val="000000" w:themeColor="text1"/>
+              </w:rPr>
+              <w:t>RowPins</w:t>
+            </w:r>
+            <w:proofErr w:type="spellEnd"/>
+            <w:r>
+              <w:rPr>
+                <w:color w:val="000000" w:themeColor="text1"/>
+              </w:rPr>
+              <w:t>[</w:t>
+            </w:r>
+            <w:proofErr w:type="gramEnd"/>
+            <w:r>
+              <w:rPr>
+                <w:color w:val="000000" w:themeColor="text1"/>
+              </w:rPr>
+              <w:t>]</w:t>
             </w:r>
           </w:p>
         </w:tc>
@@ -2114,11 +2211,27 @@
                 <w:color w:val="000000" w:themeColor="text1"/>
               </w:rPr>
             </w:pPr>
-            <w:r>
-              <w:rPr>
-                <w:color w:val="000000" w:themeColor="text1"/>
-              </w:rPr>
-              <w:t>ColPins[]</w:t>
+            <w:proofErr w:type="spellStart"/>
+            <w:proofErr w:type="gramStart"/>
+            <w:r>
+              <w:rPr>
+                <w:color w:val="000000" w:themeColor="text1"/>
+              </w:rPr>
+              <w:t>ColPins</w:t>
+            </w:r>
+            <w:proofErr w:type="spellEnd"/>
+            <w:r>
+              <w:rPr>
+                <w:color w:val="000000" w:themeColor="text1"/>
+              </w:rPr>
+              <w:t>[</w:t>
+            </w:r>
+            <w:proofErr w:type="gramEnd"/>
+            <w:r>
+              <w:rPr>
+                <w:color w:val="000000" w:themeColor="text1"/>
+              </w:rPr>
+              <w:t>]</w:t>
             </w:r>
           </w:p>
         </w:tc>
@@ -2264,7 +2377,27 @@
                 <w:szCs w:val="20"/>
                 <w:lang w:val="fr-CA"/>
               </w:rPr>
-              <w:t>7(rs), 8(en), 9(db4), 10(db5), 11</w:t>
+              <w:t>7(</w:t>
+            </w:r>
+            <w:proofErr w:type="spellStart"/>
+            <w:r>
+              <w:rPr>
+                <w:color w:val="000000" w:themeColor="text1"/>
+                <w:sz w:val="20"/>
+                <w:szCs w:val="20"/>
+                <w:lang w:val="fr-CA"/>
+              </w:rPr>
+              <w:t>rs</w:t>
+            </w:r>
+            <w:proofErr w:type="spellEnd"/>
+            <w:r>
+              <w:rPr>
+                <w:color w:val="000000" w:themeColor="text1"/>
+                <w:sz w:val="20"/>
+                <w:szCs w:val="20"/>
+                <w:lang w:val="fr-CA"/>
+              </w:rPr>
+              <w:t>), 8(en), 9(db4), 10(db5), 11</w:t>
             </w:r>
             <w:r>
               <w:rPr>
@@ -2447,7 +2580,21 @@
               <w:rPr>
                 <w:color w:val="0F9ED5" w:themeColor="accent4"/>
               </w:rPr>
-              <w:t>Void setup()</w:t>
+              <w:t xml:space="preserve">Void </w:t>
+            </w:r>
+            <w:proofErr w:type="gramStart"/>
+            <w:r>
+              <w:rPr>
+                <w:color w:val="0F9ED5" w:themeColor="accent4"/>
+              </w:rPr>
+              <w:t>setup(</w:t>
+            </w:r>
+            <w:proofErr w:type="gramEnd"/>
+            <w:r>
+              <w:rPr>
+                <w:color w:val="0F9ED5" w:themeColor="accent4"/>
+              </w:rPr>
+              <w:t>)</w:t>
             </w:r>
           </w:p>
           <w:p>
@@ -2598,7 +2745,21 @@
               <w:rPr>
                 <w:color w:val="0F9ED5" w:themeColor="accent4"/>
               </w:rPr>
-              <w:t>Void loop()</w:t>
+              <w:t xml:space="preserve">Void </w:t>
+            </w:r>
+            <w:proofErr w:type="gramStart"/>
+            <w:r>
+              <w:rPr>
+                <w:color w:val="0F9ED5" w:themeColor="accent4"/>
+              </w:rPr>
+              <w:t>loop(</w:t>
+            </w:r>
+            <w:proofErr w:type="gramEnd"/>
+            <w:r>
+              <w:rPr>
+                <w:color w:val="0F9ED5" w:themeColor="accent4"/>
+              </w:rPr>
+              <w:t>)</w:t>
             </w:r>
           </w:p>
           <w:p>
@@ -2839,7 +3000,29 @@
               <w:rPr>
                 <w:color w:val="0F9ED5" w:themeColor="accent4"/>
               </w:rPr>
-              <w:t>Void clearInput()</w:t>
+              <w:t xml:space="preserve">Void </w:t>
+            </w:r>
+            <w:proofErr w:type="spellStart"/>
+            <w:proofErr w:type="gramStart"/>
+            <w:r>
+              <w:rPr>
+                <w:color w:val="0F9ED5" w:themeColor="accent4"/>
+              </w:rPr>
+              <w:t>clearInput</w:t>
+            </w:r>
+            <w:proofErr w:type="spellEnd"/>
+            <w:r>
+              <w:rPr>
+                <w:color w:val="0F9ED5" w:themeColor="accent4"/>
+              </w:rPr>
+              <w:t>(</w:t>
+            </w:r>
+            <w:proofErr w:type="gramEnd"/>
+            <w:r>
+              <w:rPr>
+                <w:color w:val="0F9ED5" w:themeColor="accent4"/>
+              </w:rPr>
+              <w:t>)</w:t>
             </w:r>
           </w:p>
           <w:p>
@@ -3022,7 +3205,29 @@
               <w:rPr>
                 <w:color w:val="0F9ED5" w:themeColor="accent4"/>
               </w:rPr>
-              <w:t>Void checkPassword()</w:t>
+              <w:t xml:space="preserve">Void </w:t>
+            </w:r>
+            <w:proofErr w:type="spellStart"/>
+            <w:proofErr w:type="gramStart"/>
+            <w:r>
+              <w:rPr>
+                <w:color w:val="0F9ED5" w:themeColor="accent4"/>
+              </w:rPr>
+              <w:t>checkPassword</w:t>
+            </w:r>
+            <w:proofErr w:type="spellEnd"/>
+            <w:r>
+              <w:rPr>
+                <w:color w:val="0F9ED5" w:themeColor="accent4"/>
+              </w:rPr>
+              <w:t>(</w:t>
+            </w:r>
+            <w:proofErr w:type="gramEnd"/>
+            <w:r>
+              <w:rPr>
+                <w:color w:val="0F9ED5" w:themeColor="accent4"/>
+              </w:rPr>
+              <w:t>)</w:t>
             </w:r>
           </w:p>
           <w:p>
@@ -3281,6 +3486,7 @@
         <w:t xml:space="preserve"> Every cycle of </w:t>
       </w:r>
       <w:bookmarkStart w:id="0" w:name="_Int_gqf9s3th"/>
+      <w:proofErr w:type="gramStart"/>
       <w:r>
         <w:rPr>
           <w:rFonts w:ascii="Consolas" w:eastAsia="Consolas" w:hAnsi="Consolas" w:cs="Consolas"/>
@@ -3289,6 +3495,7 @@
         <w:t>loop(</w:t>
       </w:r>
       <w:bookmarkEnd w:id="0"/>
+      <w:proofErr w:type="gramEnd"/>
       <w:r>
         <w:rPr>
           <w:rFonts w:ascii="Consolas" w:eastAsia="Consolas" w:hAnsi="Consolas" w:cs="Consolas"/>
@@ -3299,12 +3506,23 @@
       <w:r>
         <w:t xml:space="preserve"> checks if a key is pressed on the 4x4 keypad using </w:t>
       </w:r>
+      <w:proofErr w:type="spellStart"/>
+      <w:proofErr w:type="gramStart"/>
       <w:r>
         <w:rPr>
           <w:rFonts w:ascii="Consolas" w:eastAsia="Consolas" w:hAnsi="Consolas" w:cs="Consolas"/>
           <w:color w:val="0F9ED5" w:themeColor="accent4"/>
         </w:rPr>
-        <w:t>keypad.getKey()</w:t>
+        <w:t>keypad.getKey</w:t>
+      </w:r>
+      <w:proofErr w:type="spellEnd"/>
+      <w:proofErr w:type="gramEnd"/>
+      <w:r>
+        <w:rPr>
+          <w:rFonts w:ascii="Consolas" w:eastAsia="Consolas" w:hAnsi="Consolas" w:cs="Consolas"/>
+          <w:color w:val="0F9ED5" w:themeColor="accent4"/>
+        </w:rPr>
+        <w:t>()</w:t>
       </w:r>
       <w:r>
         <w:t>.</w:t>
@@ -3493,12 +3711,30 @@
         </w:numPr>
         <w:spacing w:before="240" w:after="240"/>
       </w:pPr>
+      <w:proofErr w:type="spellStart"/>
+      <w:proofErr w:type="gramStart"/>
       <w:r>
         <w:rPr>
           <w:rFonts w:ascii="Consolas" w:eastAsia="Consolas" w:hAnsi="Consolas" w:cs="Consolas"/>
           <w:color w:val="0F9ED5" w:themeColor="accent4"/>
         </w:rPr>
-        <w:t>clearInput()</w:t>
+        <w:t>clearInput</w:t>
+      </w:r>
+      <w:proofErr w:type="spellEnd"/>
+      <w:r>
+        <w:rPr>
+          <w:rFonts w:ascii="Consolas" w:eastAsia="Consolas" w:hAnsi="Consolas" w:cs="Consolas"/>
+          <w:color w:val="0F9ED5" w:themeColor="accent4"/>
+        </w:rPr>
+        <w:t>(</w:t>
+      </w:r>
+      <w:proofErr w:type="gramEnd"/>
+      <w:r>
+        <w:rPr>
+          <w:rFonts w:ascii="Consolas" w:eastAsia="Consolas" w:hAnsi="Consolas" w:cs="Consolas"/>
+          <w:color w:val="0F9ED5" w:themeColor="accent4"/>
+        </w:rPr>
+        <w:t>)</w:t>
       </w:r>
       <w:r>
         <w:t xml:space="preserve"> is called.</w:t>
@@ -3587,12 +3823,30 @@
       <w:r>
         <w:t xml:space="preserve"> initiates </w:t>
       </w:r>
+      <w:proofErr w:type="spellStart"/>
+      <w:proofErr w:type="gramStart"/>
       <w:r>
         <w:rPr>
           <w:rFonts w:ascii="Consolas" w:eastAsia="Consolas" w:hAnsi="Consolas" w:cs="Consolas"/>
           <w:color w:val="0F9ED5" w:themeColor="accent4"/>
         </w:rPr>
-        <w:t>checkPassword()</w:t>
+        <w:t>checkPassword</w:t>
+      </w:r>
+      <w:proofErr w:type="spellEnd"/>
+      <w:r>
+        <w:rPr>
+          <w:rFonts w:ascii="Consolas" w:eastAsia="Consolas" w:hAnsi="Consolas" w:cs="Consolas"/>
+          <w:color w:val="0F9ED5" w:themeColor="accent4"/>
+        </w:rPr>
+        <w:t>(</w:t>
+      </w:r>
+      <w:proofErr w:type="gramEnd"/>
+      <w:r>
+        <w:rPr>
+          <w:rFonts w:ascii="Consolas" w:eastAsia="Consolas" w:hAnsi="Consolas" w:cs="Consolas"/>
+          <w:color w:val="0F9ED5" w:themeColor="accent4"/>
+        </w:rPr>
+        <w:t>)</w:t>
       </w:r>
       <w:r>
         <w:t xml:space="preserve"> to compare the typed input with the stored password.</w:t>
@@ -3760,10 +4014,18 @@
         <w:t>are reached</w:t>
       </w:r>
       <w:r>
-        <w:t xml:space="preserve">, in which case it will lock out, </w:t>
-      </w:r>
-      <w:r>
-        <w:t>).</w:t>
+        <w:t>, in which case it will lock out</w:t>
+      </w:r>
+      <w:proofErr w:type="gramStart"/>
+      <w:r>
+        <w:t xml:space="preserve">, </w:t>
+      </w:r>
+      <w:r>
+        <w:t>)</w:t>
+      </w:r>
+      <w:proofErr w:type="gramEnd"/>
+      <w:r>
+        <w:t>.</w:t>
       </w:r>
     </w:p>
     <w:p>
@@ -3884,6 +4146,7 @@
         <w:t xml:space="preserve">Arduino pauses for 24 hours using </w:t>
       </w:r>
       <w:bookmarkStart w:id="1" w:name="_Int_gr8Z2DID"/>
+      <w:proofErr w:type="gramStart"/>
       <w:r>
         <w:rPr>
           <w:rFonts w:ascii="Consolas" w:eastAsia="Consolas" w:hAnsi="Consolas" w:cs="Consolas"/>
@@ -3892,6 +4155,7 @@
         <w:t>delay(</w:t>
       </w:r>
       <w:bookmarkEnd w:id="1"/>
+      <w:proofErr w:type="gramEnd"/>
       <w:r>
         <w:rPr>
           <w:rFonts w:ascii="Consolas" w:eastAsia="Consolas" w:hAnsi="Consolas" w:cs="Consolas"/>
@@ -3943,6 +4207,7 @@
         <w:t xml:space="preserve">, the first line of </w:t>
       </w:r>
       <w:bookmarkStart w:id="2" w:name="_Int_VVn2ULPh"/>
+      <w:proofErr w:type="gramStart"/>
       <w:r>
         <w:rPr>
           <w:rFonts w:ascii="Consolas" w:eastAsia="Consolas" w:hAnsi="Consolas" w:cs="Consolas"/>
@@ -3951,6 +4216,7 @@
         <w:t>loop(</w:t>
       </w:r>
       <w:bookmarkEnd w:id="2"/>
+      <w:proofErr w:type="gramEnd"/>
       <w:r>
         <w:rPr>
           <w:rFonts w:ascii="Consolas" w:eastAsia="Consolas" w:hAnsi="Consolas" w:cs="Consolas"/>
@@ -4245,16 +4511,29 @@
           <w:numId w:val="1"/>
         </w:numPr>
       </w:pPr>
-      <w:r>
-        <w:t xml:space="preserve">Tinkercad: </w:t>
+      <w:proofErr w:type="spellStart"/>
+      <w:r>
+        <w:t>Tinkercad</w:t>
+      </w:r>
+      <w:proofErr w:type="spellEnd"/>
+      <w:r>
+        <w:t xml:space="preserve">: </w:t>
       </w:r>
       <w:hyperlink r:id="rId12" w:history="1">
         <w:r>
           <w:rPr>
             <w:rStyle w:val="Hyperlink"/>
           </w:rPr>
-          <w:t>Dashboard - Tinkercad</w:t>
+          <w:t xml:space="preserve">Dashboard - </w:t>
         </w:r>
+        <w:proofErr w:type="spellStart"/>
+        <w:r>
+          <w:rPr>
+            <w:rStyle w:val="Hyperlink"/>
+          </w:rPr>
+          <w:t>Tinkercad</w:t>
+        </w:r>
+        <w:proofErr w:type="spellEnd"/>
       </w:hyperlink>
     </w:p>
     <w:p>
@@ -4301,13 +4580,6 @@
       </w:pPr>
     </w:p>
     <w:p/>
-    <w:p>
-      <w:pPr>
-        <w:rPr>
-          <w:color w:val="000000" w:themeColor="text1"/>
-        </w:rPr>
-      </w:pPr>
-    </w:p>
     <w:p>
       <w:pPr>
         <w:rPr>
@@ -7755,6 +8027,7 @@
   <w:style w:type="character" w:default="1" w:styleId="DefaultParagraphFont">
     <w:name w:val="Default Paragraph Font"/>
     <w:uiPriority w:val="1"/>
+    <w:semiHidden/>
     <w:unhideWhenUsed/>
   </w:style>
   <w:style w:type="table" w:default="1" w:styleId="TableNormal">
@@ -8424,23 +8697,6 @@
 </file>
 
 <file path=customXml/item1.xml><?xml version="1.0" encoding="utf-8"?>
-<p:properties xmlns:p="http://schemas.microsoft.com/office/2006/metadata/properties" xmlns:xsi="http://www.w3.org/2001/XMLSchema-instance" xmlns:pc="http://schemas.microsoft.com/office/infopath/2007/PartnerControls">
-  <documentManagement>
-    <_activity xmlns="4665dbcb-bc63-4d98-9ab7-d7d763818693" xsi:nil="true"/>
-  </documentManagement>
-</p:properties>
-</file>
-
-<file path=customXml/item2.xml><?xml version="1.0" encoding="utf-8"?>
-<?mso-contentType ?>
-<FormTemplates xmlns="http://schemas.microsoft.com/sharepoint/v3/contenttype/forms">
-  <Display>DocumentLibraryForm</Display>
-  <Edit>DocumentLibraryForm</Edit>
-  <New>DocumentLibraryForm</New>
-</FormTemplates>
-</file>
-
-<file path=customXml/item3.xml><?xml version="1.0" encoding="utf-8"?>
 <ct:contentTypeSchema xmlns:ct="http://schemas.microsoft.com/office/2006/metadata/contentType" xmlns:ma="http://schemas.microsoft.com/office/2006/metadata/properties/metaAttributes" ct:_="" ma:_="" ma:contentTypeName="Document" ma:contentTypeID="0x010100D2F450007A6BD54DB0C419907DEEDD56" ma:contentTypeVersion="10" ma:contentTypeDescription="Create a new document." ma:contentTypeScope="" ma:versionID="0a3254f59984986ff7bc187b6a38ea86">
   <xsd:schema xmlns:xsd="http://www.w3.org/2001/XMLSchema" xmlns:xs="http://www.w3.org/2001/XMLSchema" xmlns:p="http://schemas.microsoft.com/office/2006/metadata/properties" xmlns:ns3="4665dbcb-bc63-4d98-9ab7-d7d763818693" targetNamespace="http://schemas.microsoft.com/office/2006/metadata/properties" ma:root="true" ma:fieldsID="b5403d6c40c3ddc4844b286c8cdd81b1" ns3:_="">
     <xsd:import namespace="4665dbcb-bc63-4d98-9ab7-d7d763818693"/>
@@ -8622,25 +8878,24 @@
 </ct:contentTypeSchema>
 </file>
 
-<file path=customXml/itemProps1.xml><?xml version="1.0" encoding="utf-8"?>
-<ds:datastoreItem xmlns:ds="http://schemas.openxmlformats.org/officeDocument/2006/customXml" ds:itemID="{19F03F01-5AA4-4F89-A95B-446C3A1AEBCE}">
-  <ds:schemaRefs>
-    <ds:schemaRef ds:uri="http://schemas.microsoft.com/office/2006/metadata/properties"/>
-    <ds:schemaRef ds:uri="http://schemas.microsoft.com/office/infopath/2007/PartnerControls"/>
-    <ds:schemaRef ds:uri="4665dbcb-bc63-4d98-9ab7-d7d763818693"/>
-  </ds:schemaRefs>
-</ds:datastoreItem>
+<file path=customXml/item2.xml><?xml version="1.0" encoding="utf-8"?>
+<?mso-contentType ?>
+<FormTemplates xmlns="http://schemas.microsoft.com/sharepoint/v3/contenttype/forms">
+  <Display>DocumentLibraryForm</Display>
+  <Edit>DocumentLibraryForm</Edit>
+  <New>DocumentLibraryForm</New>
+</FormTemplates>
 </file>
 
-<file path=customXml/itemProps2.xml><?xml version="1.0" encoding="utf-8"?>
-<ds:datastoreItem xmlns:ds="http://schemas.openxmlformats.org/officeDocument/2006/customXml" ds:itemID="{CD3E05EA-54CF-4981-9B19-78956445BB9F}">
-  <ds:schemaRefs>
-    <ds:schemaRef ds:uri="http://schemas.microsoft.com/sharepoint/v3/contenttype/forms"/>
-  </ds:schemaRefs>
-</ds:datastoreItem>
+<file path=customXml/item3.xml><?xml version="1.0" encoding="utf-8"?>
+<p:properties xmlns:p="http://schemas.microsoft.com/office/2006/metadata/properties" xmlns:xsi="http://www.w3.org/2001/XMLSchema-instance" xmlns:pc="http://schemas.microsoft.com/office/infopath/2007/PartnerControls">
+  <documentManagement>
+    <_activity xmlns="4665dbcb-bc63-4d98-9ab7-d7d763818693" xsi:nil="true"/>
+  </documentManagement>
+</p:properties>
 </file>
 
-<file path=customXml/itemProps3.xml><?xml version="1.0" encoding="utf-8"?>
+<file path=customXml/itemProps1.xml><?xml version="1.0" encoding="utf-8"?>
 <ds:datastoreItem xmlns:ds="http://schemas.openxmlformats.org/officeDocument/2006/customXml" ds:itemID="{B96619F9-D089-42DB-9460-78719A776968}">
   <ds:schemaRefs>
     <ds:schemaRef ds:uri="http://schemas.microsoft.com/office/2006/metadata/contentType"/>
@@ -8656,4 +8911,22 @@
     <ds:schemaRef ds:uri="http://schemas.microsoft.com/internal/obd"/>
   </ds:schemaRefs>
 </ds:datastoreItem>
+</file>
+
+<file path=customXml/itemProps2.xml><?xml version="1.0" encoding="utf-8"?>
+<ds:datastoreItem xmlns:ds="http://schemas.openxmlformats.org/officeDocument/2006/customXml" ds:itemID="{CD3E05EA-54CF-4981-9B19-78956445BB9F}">
+  <ds:schemaRefs>
+    <ds:schemaRef ds:uri="http://schemas.microsoft.com/sharepoint/v3/contenttype/forms"/>
+  </ds:schemaRefs>
+</ds:datastoreItem>
+</file>
+
+<file path=customXml/itemProps3.xml><?xml version="1.0" encoding="utf-8"?>
+<ds:datastoreItem xmlns:ds="http://schemas.openxmlformats.org/officeDocument/2006/customXml" ds:itemID="{19F03F01-5AA4-4F89-A95B-446C3A1AEBCE}">
+  <ds:schemaRefs>
+    <ds:schemaRef ds:uri="http://schemas.microsoft.com/office/2006/metadata/properties"/>
+    <ds:schemaRef ds:uri="http://schemas.microsoft.com/office/infopath/2007/PartnerControls"/>
+    <ds:schemaRef ds:uri="4665dbcb-bc63-4d98-9ab7-d7d763818693"/>
+  </ds:schemaRefs>
+</ds:datastoreItem>
 </file>
</xml_diff>